<commit_message>
research doc with Octograph
</commit_message>
<xml_diff>
--- a/TeamDocs/Documents/Threa player test 1.docx
+++ b/TeamDocs/Documents/Threa player test 1.docx
@@ -38,7 +38,39 @@
           <w:sz w:val="40"/>
           <w:szCs w:val="40"/>
         </w:rPr>
-        <w:t>player test 1</w:t>
+        <w:t>player test</w:t>
+      </w:r>
+      <w:r>
+        <w:rPr>
+          <w:b/>
+          <w:bCs/>
+          <w:sz w:val="40"/>
+          <w:szCs w:val="40"/>
+        </w:rPr>
+        <w:t xml:space="preserve"> results</w:t>
+      </w:r>
+    </w:p>
+    <w:p>
+      <w:pPr>
+        <w:rPr>
+          <w:i/>
+          <w:iCs/>
+        </w:rPr>
+      </w:pPr>
+    </w:p>
+    <w:p>
+      <w:pPr>
+        <w:rPr>
+          <w:i/>
+          <w:iCs/>
+        </w:rPr>
+      </w:pPr>
+      <w:r>
+        <w:rPr>
+          <w:i/>
+          <w:iCs/>
+        </w:rPr>
+        <w:t>Test 1</w:t>
       </w:r>
     </w:p>
     <w:p>
@@ -426,6 +458,7 @@
     </w:p>
     <w:p>
       <w:r>
+        <w:lastRenderedPageBreak/>
         <w:t>Low poly looks look good, colours look nice</w:t>
       </w:r>
     </w:p>
@@ -446,147 +479,164 @@
           <w:b/>
           <w:bCs/>
         </w:rPr>
+        <w:t xml:space="preserve">Question: </w:t>
+      </w:r>
+      <w:r>
+        <w:rPr>
+          <w:b/>
+          <w:bCs/>
+        </w:rPr>
+        <w:t xml:space="preserve">What would you like to do </w:t>
+      </w:r>
+      <w:r>
+        <w:rPr>
+          <w:b/>
+          <w:bCs/>
+        </w:rPr>
+        <w:t>in this game</w:t>
+      </w:r>
+      <w:r>
+        <w:rPr>
+          <w:b/>
+          <w:bCs/>
+        </w:rPr>
+        <w:t>?</w:t>
+      </w:r>
+    </w:p>
+    <w:p>
+      <w:r>
+        <w:t xml:space="preserve">The building and growth of the people is </w:t>
+      </w:r>
+      <w:r>
+        <w:t xml:space="preserve">fun </w:t>
+      </w:r>
+      <w:r>
+        <w:t>enough</w:t>
+      </w:r>
+      <w:r>
+        <w:t>, want to see planet evolve.</w:t>
+      </w:r>
+    </w:p>
+    <w:p>
+      <w:pPr>
+        <w:rPr>
+          <w:b/>
+          <w:bCs/>
+        </w:rPr>
+      </w:pPr>
+      <w:r>
+        <w:rPr>
+          <w:b/>
+          <w:bCs/>
+        </w:rPr>
+        <w:t>Question:</w:t>
+      </w:r>
+      <w:r>
+        <w:rPr>
+          <w:b/>
+          <w:bCs/>
+        </w:rPr>
+        <w:t xml:space="preserve"> </w:t>
+      </w:r>
+      <w:r>
+        <w:rPr>
+          <w:b/>
+          <w:bCs/>
+        </w:rPr>
+        <w:t>Having seen the game and its mechanics, will this keep you entertained and bu</w:t>
+      </w:r>
+      <w:r>
+        <w:rPr>
+          <w:b/>
+          <w:bCs/>
+        </w:rPr>
+        <w:t>s</w:t>
+      </w:r>
+      <w:r>
+        <w:rPr>
+          <w:b/>
+          <w:bCs/>
+        </w:rPr>
+        <w:t>y for 5 minutes?</w:t>
+      </w:r>
+    </w:p>
+    <w:p>
+      <w:r>
+        <w:t>All subjects said yes.</w:t>
+      </w:r>
+    </w:p>
+    <w:p/>
+    <w:p>
+      <w:pPr>
+        <w:rPr>
+          <w:b/>
+          <w:bCs/>
+        </w:rPr>
+      </w:pPr>
+      <w:r>
+        <w:rPr>
+          <w:b/>
+          <w:bCs/>
+        </w:rPr>
+        <w:t xml:space="preserve">Test </w:t>
+      </w:r>
+      <w:r>
+        <w:rPr>
+          <w:b/>
+          <w:bCs/>
+        </w:rPr>
+        <w:t>Conclusions:</w:t>
+      </w:r>
+    </w:p>
+    <w:p>
+      <w:r>
+        <w:t>Fasten the zoom out</w:t>
+      </w:r>
+    </w:p>
+    <w:p>
+      <w:r>
+        <w:t>Test to see if more items circling the globe looks good</w:t>
+      </w:r>
+    </w:p>
+    <w:p>
+      <w:r>
+        <w:t>Specifically asks next testers what they think about the height of the mountains</w:t>
+      </w:r>
+    </w:p>
+    <w:p>
+      <w:r>
+        <w:t>Add a prompt to say that just clicking the building icon spawns it</w:t>
+      </w:r>
+    </w:p>
+    <w:p>
+      <w:r>
+        <w:t>Add a mechanic that shows where the building you clicked spawns</w:t>
+      </w:r>
+    </w:p>
+    <w:p>
+      <w:r>
+        <w:br w:type="page"/>
+      </w:r>
+    </w:p>
+    <w:p>
+      <w:r>
         <w:lastRenderedPageBreak/>
-        <w:t xml:space="preserve">Question: </w:t>
-      </w:r>
-      <w:r>
-        <w:rPr>
-          <w:b/>
-          <w:bCs/>
-        </w:rPr>
-        <w:t xml:space="preserve">What would you like to do </w:t>
-      </w:r>
-      <w:r>
-        <w:rPr>
-          <w:b/>
-          <w:bCs/>
-        </w:rPr>
-        <w:t>in this game</w:t>
-      </w:r>
-      <w:r>
-        <w:rPr>
-          <w:b/>
-          <w:bCs/>
-        </w:rPr>
-        <w:t>?</w:t>
-      </w:r>
-    </w:p>
-    <w:p>
-      <w:r>
-        <w:t xml:space="preserve">The building and growth of the people is </w:t>
-      </w:r>
-      <w:r>
-        <w:t xml:space="preserve">fun </w:t>
-      </w:r>
-      <w:r>
-        <w:t>enough</w:t>
-      </w:r>
-      <w:r>
-        <w:t>, want to see planet evolve.</w:t>
-      </w:r>
-    </w:p>
-    <w:p>
-      <w:pPr>
-        <w:rPr>
-          <w:b/>
-          <w:bCs/>
-        </w:rPr>
-      </w:pPr>
-      <w:r>
-        <w:rPr>
-          <w:b/>
-          <w:bCs/>
-        </w:rPr>
-        <w:t>Question:</w:t>
-      </w:r>
-      <w:r>
-        <w:rPr>
-          <w:b/>
-          <w:bCs/>
-        </w:rPr>
-        <w:t xml:space="preserve"> </w:t>
-      </w:r>
-      <w:r>
-        <w:rPr>
-          <w:b/>
-          <w:bCs/>
-        </w:rPr>
-        <w:t>Having seen the game and its mechanics, will this keep you entertained and bu</w:t>
-      </w:r>
-      <w:r>
-        <w:rPr>
-          <w:b/>
-          <w:bCs/>
-        </w:rPr>
-        <w:t>s</w:t>
-      </w:r>
-      <w:r>
-        <w:rPr>
-          <w:b/>
-          <w:bCs/>
-        </w:rPr>
-        <w:t>y for 5 minutes?</w:t>
-      </w:r>
-    </w:p>
-    <w:p>
-      <w:r>
-        <w:t>All subjects said yes.</w:t>
-      </w:r>
+        <w:t xml:space="preserve">Test </w:t>
+      </w:r>
+      <w:r>
+        <w:t>3</w:t>
+      </w:r>
+    </w:p>
+    <w:p/>
+    <w:p>
+      <w:r>
+        <w:t>7 subjects ages 11 - 17</w:t>
+      </w:r>
+      <w:bookmarkStart w:id="0" w:name="_GoBack"/>
+      <w:bookmarkEnd w:id="0"/>
     </w:p>
     <w:p/>
     <w:p/>
-    <w:p/>
-    <w:p>
-      <w:pPr>
-        <w:rPr>
-          <w:b/>
-          <w:bCs/>
-        </w:rPr>
-      </w:pPr>
-      <w:r>
-        <w:rPr>
-          <w:b/>
-          <w:bCs/>
-        </w:rPr>
-        <w:t xml:space="preserve">Test </w:t>
-      </w:r>
-      <w:r>
-        <w:rPr>
-          <w:b/>
-          <w:bCs/>
-        </w:rPr>
-        <w:t>Conclusions:</w:t>
-      </w:r>
-    </w:p>
-    <w:p>
-      <w:r>
-        <w:t>Fasten the zoom out</w:t>
-      </w:r>
-    </w:p>
-    <w:p>
-      <w:r>
-        <w:t>Test to see if more items circling the globe looks good</w:t>
-      </w:r>
-    </w:p>
-    <w:p>
-      <w:r>
-        <w:t>Specifically asks next testers what they think about the height of the mountains</w:t>
-      </w:r>
-    </w:p>
-    <w:p>
-      <w:r>
-        <w:t>Add a prompt to say that just clicking the building icon spawns it</w:t>
-      </w:r>
-    </w:p>
-    <w:p>
-      <w:r>
-        <w:t>Add a mechanic that shows where the building you clicked spawns</w:t>
-      </w:r>
-    </w:p>
-    <w:p>
-      <w:bookmarkStart w:id="0" w:name="_GoBack"/>
-      <w:bookmarkEnd w:id="0"/>
-    </w:p>
     <w:sectPr>
       <w:pgSz w:w="11906" w:h="16838"/>
       <w:pgMar w:top="1440" w:right="1440" w:bottom="1440" w:left="1440" w:header="708" w:footer="708" w:gutter="0"/>

</xml_diff>